<commit_message>
Fixed weird bug in Debug compile
</commit_message>
<xml_diff>
--- a/ProjectDraft.docx
+++ b/ProjectDraft.docx
@@ -4,165 +4,295 @@
   <w:body>
     <w:p>
       <w:pPr>
+        <w:pStyle w:val="Title"/>
+      </w:pPr>
+      <w:r>
+        <w:t>This is my amazing project document</w:t>
+      </w:r>
+    </w:p>
+    <w:p>
+      <w:pPr>
+        <w:pStyle w:val="Heading1"/>
+      </w:pPr>
+      <w:r>
+        <w:t>Introduction</w:t>
+      </w:r>
+    </w:p>
+    <w:p>
+      <w:r>
+        <w:t xml:space="preserve">The technology </w:t>
+      </w:r>
+      <w:r>
+        <w:t xml:space="preserve">has become the necessary component in our daily </w:t>
+      </w:r>
+      <w:r>
+        <w:t xml:space="preserve">life to accomplish </w:t>
+      </w:r>
+      <w:r>
+        <w:t xml:space="preserve">various </w:t>
+      </w:r>
+      <w:r>
+        <w:t xml:space="preserve">task. </w:t>
+      </w:r>
+      <w:r>
+        <w:t>Facing this kind of pandemic</w:t>
+      </w:r>
+      <w:r>
+        <w:t xml:space="preserve"> that </w:t>
+      </w:r>
+      <w:r>
+        <w:t xml:space="preserve">social distancing is </w:t>
+      </w:r>
+      <w:r>
+        <w:t xml:space="preserve">essential the question is “How can </w:t>
+      </w:r>
+      <w:r>
+        <w:t xml:space="preserve">front liner’s communicate </w:t>
+      </w:r>
+      <w:r>
+        <w:t>with patient</w:t>
+      </w:r>
+      <w:r>
+        <w:t>s</w:t>
+      </w:r>
+      <w:r>
+        <w:t xml:space="preserve"> by doing distancing”</w:t>
+      </w:r>
+      <w:r>
+        <w:t xml:space="preserve">, of course </w:t>
+      </w:r>
+      <w:r>
+        <w:t xml:space="preserve">we can give a patient a form to fill-up every day </w:t>
+      </w:r>
+      <w:r>
+        <w:t>then send a picture</w:t>
+      </w:r>
+      <w:r>
+        <w:t xml:space="preserve"> through</w:t>
+      </w:r>
+      <w:r>
+        <w:t xml:space="preserve"> social media</w:t>
+      </w:r>
+      <w:r>
+        <w:t>. Still with the use of technology</w:t>
+      </w:r>
+      <w:r>
+        <w:t xml:space="preserve">, what about </w:t>
+      </w:r>
+      <w:r>
+        <w:t xml:space="preserve">if </w:t>
+      </w:r>
+      <w:r>
+        <w:t xml:space="preserve">we create a system that could help the front liner’s and </w:t>
+      </w:r>
+      <w:r>
+        <w:t>patients</w:t>
+      </w:r>
+      <w:r>
+        <w:t xml:space="preserve"> communicat</w:t>
+      </w:r>
+      <w:r>
+        <w:t>e</w:t>
+      </w:r>
+      <w:r>
+        <w:t>,</w:t>
+      </w:r>
+      <w:r>
+        <w:t xml:space="preserve"> it is paper less</w:t>
+      </w:r>
+      <w:r>
+        <w:t xml:space="preserve"> </w:t>
+      </w:r>
+      <w:r>
+        <w:t xml:space="preserve">at the same </w:t>
+      </w:r>
+      <w:r>
+        <w:t>less hassle for the both parties</w:t>
+      </w:r>
+      <w:r>
+        <w:t xml:space="preserve">. </w:t>
+      </w:r>
+      <w:r>
+        <w:t xml:space="preserve">It could be an advantage to </w:t>
+      </w:r>
+      <w:r>
+        <w:t xml:space="preserve">front </w:t>
+      </w:r>
+      <w:r>
+        <w:t>liners because</w:t>
+      </w:r>
+      <w:r>
+        <w:t xml:space="preserve"> they can save their </w:t>
+      </w:r>
+      <w:r>
+        <w:t>records through</w:t>
+      </w:r>
+      <w:r>
+        <w:t xml:space="preserve"> cloud </w:t>
+      </w:r>
+      <w:r>
+        <w:t>storage</w:t>
+      </w:r>
+      <w:r>
+        <w:t>,</w:t>
+      </w:r>
+      <w:r>
+        <w:t xml:space="preserve"> and for the patient </w:t>
+      </w:r>
+      <w:r>
+        <w:t xml:space="preserve">because </w:t>
+      </w:r>
+      <w:r>
+        <w:t>after filling-in the form they will just click submit rather than taking picture</w:t>
+      </w:r>
+      <w:r>
+        <w:t>.</w:t>
+      </w:r>
+      <w:r>
+        <w:t xml:space="preserve"> </w:t>
+      </w:r>
+      <w:r>
+        <w:t xml:space="preserve"> </w:t>
+      </w:r>
+    </w:p>
+    <w:p>
+      <w:pPr>
+        <w:pStyle w:val="Heading1"/>
+      </w:pPr>
+      <w:r>
+        <w:t>Project context</w:t>
+      </w:r>
+    </w:p>
+    <w:p>
+      <w:r>
+        <w:t>We</w:t>
+      </w:r>
+      <w:r>
+        <w:t xml:space="preserve"> a</w:t>
+      </w:r>
+      <w:r>
+        <w:t>re</w:t>
+      </w:r>
+      <w:r>
+        <w:t xml:space="preserve"> currently facing the COVID-19 pandemic</w:t>
+      </w:r>
+      <w:r>
+        <w:t xml:space="preserve">. Countries are struggling to identify hotspots for disease spread and </w:t>
+      </w:r>
+      <w:r>
+        <w:t>implement quarantine measures while limiting the negative impact on society and economy.</w:t>
+      </w:r>
+    </w:p>
+    <w:p>
+      <w:r>
+        <w:t>Software can support some of the measures such as collecting daily reports of persons under monitoring</w:t>
+      </w:r>
+      <w:r>
+        <w:t xml:space="preserve"> to track common symptoms of COVID-19 and to identify individuals who should be quarantined.</w:t>
+      </w:r>
+    </w:p>
+    <w:p>
+      <w:pPr>
+        <w:pStyle w:val="Heading1"/>
+      </w:pPr>
+      <w:r>
+        <w:t>Purpose and description of the project</w:t>
+      </w:r>
+    </w:p>
+    <w:p>
+      <w:r>
+        <w:t xml:space="preserve">The purpose of the project is to implement a software system that </w:t>
+      </w:r>
+      <w:r>
+        <w:t xml:space="preserve">lets local health professionals </w:t>
+      </w:r>
+      <w:r>
+        <w:t xml:space="preserve">register persons who fall under </w:t>
+      </w:r>
+      <w:r>
+        <w:t>monitoring regulations, issues identification codes for them, and keeps track of their submission of daily symptom reports</w:t>
+      </w:r>
+      <w:r>
+        <w:t xml:space="preserve"> until the end of the monitoring period</w:t>
+      </w:r>
+      <w:r>
+        <w:t>.</w:t>
+      </w:r>
+    </w:p>
+    <w:p>
+      <w:r>
+        <w:t xml:space="preserve">As an additional function, the system could evaluate the </w:t>
+      </w:r>
+      <w:r>
+        <w:t xml:space="preserve">likelihood of an actual infection with COVID-19 based on the reported symptoms. This has been implemented as a </w:t>
+      </w:r>
+      <w:r>
+        <w:t>proof-of-concept without a claim to medical correctness.</w:t>
+      </w:r>
+    </w:p>
+    <w:p>
+      <w:r>
+        <w:t xml:space="preserve">The system is implemented in the C language and is driven by a simple </w:t>
+      </w:r>
+      <w:r>
+        <w:t xml:space="preserve">console-based </w:t>
+      </w:r>
+      <w:r>
+        <w:t>user interface</w:t>
+      </w:r>
+      <w:r>
+        <w:t xml:space="preserve"> based on the </w:t>
+      </w:r>
+      <w:r>
+        <w:rPr>
+          <w:i/>
+          <w:iCs/>
+        </w:rPr>
+        <w:t>curses</w:t>
+      </w:r>
+      <w:r>
+        <w:t xml:space="preserve"> library</w:t>
+      </w:r>
+      <w:r>
+        <w:t xml:space="preserve">. In a </w:t>
+      </w:r>
+      <w:r>
+        <w:t>realistic setting, the system would most likely be implemented as a web application</w:t>
+      </w:r>
+      <w:r>
+        <w:t xml:space="preserve"> or mobile application</w:t>
+      </w:r>
+      <w:r>
+        <w:t xml:space="preserve">. </w:t>
+      </w:r>
+      <w:r>
+        <w:t>However, t</w:t>
+      </w:r>
+      <w:r>
+        <w:t xml:space="preserve">his was out of scope for the </w:t>
+      </w:r>
+      <w:r>
+        <w:t>assignment.</w:t>
+      </w:r>
+    </w:p>
+    <w:p>
+      <w:pPr>
+        <w:pStyle w:val="Heading1"/>
+      </w:pPr>
+      <w:r>
+        <w:t>Objectives</w:t>
+      </w:r>
+    </w:p>
+    <w:p>
+      <w:pPr>
         <w:pStyle w:val="ListParagraph"/>
         <w:numPr>
           <w:ilvl w:val="0"/>
-          <w:numId w:val="1"/>
+          <w:numId w:val="2"/>
         </w:numPr>
       </w:pPr>
       <w:r>
-        <w:rPr>
-          <w:b/>
-          <w:bCs/>
-        </w:rPr>
-        <w:t>Introduction</w:t>
-      </w:r>
-    </w:p>
-    <w:p>
-      <w:pPr>
-        <w:pStyle w:val="ListParagraph"/>
-        <w:numPr>
-          <w:ilvl w:val="1"/>
-          <w:numId w:val="1"/>
-        </w:numPr>
-      </w:pPr>
-      <w:r>
-        <w:t xml:space="preserve">The technology </w:t>
-      </w:r>
-      <w:r>
-        <w:t xml:space="preserve">has become the necessary component in our daily </w:t>
-      </w:r>
-      <w:r>
-        <w:t xml:space="preserve">life to accomplish </w:t>
-      </w:r>
-      <w:r>
-        <w:t xml:space="preserve">various </w:t>
-      </w:r>
-      <w:r>
-        <w:t xml:space="preserve">task. </w:t>
-      </w:r>
-      <w:r>
-        <w:t>Facing this kind of pandemic</w:t>
-      </w:r>
-      <w:r>
-        <w:t xml:space="preserve"> that </w:t>
-      </w:r>
-      <w:r>
-        <w:t xml:space="preserve">social distancing is </w:t>
-      </w:r>
-      <w:r>
-        <w:t xml:space="preserve">essential the question is “How can </w:t>
-      </w:r>
-      <w:r>
-        <w:t xml:space="preserve">front liner’s communicate </w:t>
-      </w:r>
-      <w:r>
-        <w:t>with patient</w:t>
-      </w:r>
-      <w:r>
-        <w:t>s</w:t>
-      </w:r>
-      <w:r>
-        <w:t xml:space="preserve"> by doing distancing”</w:t>
-      </w:r>
-      <w:r>
-        <w:t xml:space="preserve">, of course </w:t>
-      </w:r>
-      <w:r>
-        <w:t xml:space="preserve">we can give a patient a form to fill-up every day </w:t>
-      </w:r>
-      <w:r>
-        <w:t>then send a picture</w:t>
-      </w:r>
-      <w:r>
-        <w:t xml:space="preserve"> through</w:t>
-      </w:r>
-      <w:r>
-        <w:t xml:space="preserve"> social media</w:t>
-      </w:r>
-      <w:r>
-        <w:t>. Still with the use of technology</w:t>
-      </w:r>
-      <w:r>
-        <w:t xml:space="preserve">, what about </w:t>
-      </w:r>
-      <w:r>
-        <w:t xml:space="preserve">if </w:t>
-      </w:r>
-      <w:r>
-        <w:t xml:space="preserve">we create a system that could help the front liner’s and </w:t>
-      </w:r>
-      <w:r>
-        <w:t>patients</w:t>
-      </w:r>
-      <w:r>
-        <w:t xml:space="preserve"> communicat</w:t>
-      </w:r>
-      <w:r>
-        <w:t>e</w:t>
-      </w:r>
-      <w:r>
-        <w:t>,</w:t>
-      </w:r>
-      <w:r>
-        <w:t xml:space="preserve"> </w:t>
-      </w:r>
-      <w:r>
-        <w:t>it is paper less</w:t>
-      </w:r>
-      <w:r>
-        <w:t xml:space="preserve"> </w:t>
-      </w:r>
-      <w:r>
-        <w:t xml:space="preserve">at the same </w:t>
-      </w:r>
-      <w:r>
-        <w:t>less hassle for the both parties</w:t>
-      </w:r>
-      <w:r>
-        <w:t xml:space="preserve">. </w:t>
-      </w:r>
-      <w:r>
-        <w:t xml:space="preserve">It could be an advantage to </w:t>
-      </w:r>
-      <w:r>
-        <w:t xml:space="preserve">front </w:t>
-      </w:r>
-      <w:r>
-        <w:t>liners because</w:t>
-      </w:r>
-      <w:r>
-        <w:t xml:space="preserve"> they can save their </w:t>
-      </w:r>
-      <w:r>
-        <w:t>records through</w:t>
-      </w:r>
-      <w:r>
-        <w:t xml:space="preserve"> cloud </w:t>
-      </w:r>
-      <w:r>
-        <w:t>storage</w:t>
-      </w:r>
-      <w:r>
-        <w:t>,</w:t>
-      </w:r>
-      <w:r>
-        <w:t xml:space="preserve"> and for the patient </w:t>
-      </w:r>
-      <w:r>
-        <w:t xml:space="preserve">because </w:t>
-      </w:r>
-      <w:r>
-        <w:t>after filling-in the form they will just click submit rather than taking picture</w:t>
-      </w:r>
-      <w:r>
-        <w:t>.</w:t>
-      </w:r>
-      <w:r>
-        <w:t xml:space="preserve"> </w:t>
-      </w:r>
-      <w:r>
-        <w:t xml:space="preserve"> </w:t>
+        <w:t>Provide a way for health professionals to register persons under monitoring.</w:t>
       </w:r>
     </w:p>
     <w:p>
@@ -170,152 +300,843 @@
         <w:pStyle w:val="ListParagraph"/>
         <w:numPr>
           <w:ilvl w:val="0"/>
-          <w:numId w:val="1"/>
+          <w:numId w:val="2"/>
         </w:numPr>
       </w:pPr>
       <w:r>
-        <w:rPr>
-          <w:b/>
-          <w:bCs/>
-        </w:rPr>
-        <w:t>Project context</w:t>
-      </w:r>
-    </w:p>
-    <w:p>
-      <w:pPr>
-        <w:pStyle w:val="ListParagraph"/>
-        <w:numPr>
-          <w:ilvl w:val="1"/>
-          <w:numId w:val="1"/>
-        </w:numPr>
-      </w:pPr>
+        <w:t xml:space="preserve">Issue </w:t>
+      </w:r>
+      <w:r>
+        <w:t>a code for each person for identification purposes.</w:t>
+      </w:r>
     </w:p>
     <w:p>
       <w:pPr>
         <w:pStyle w:val="ListParagraph"/>
         <w:numPr>
           <w:ilvl w:val="0"/>
-          <w:numId w:val="1"/>
+          <w:numId w:val="2"/>
         </w:numPr>
       </w:pPr>
       <w:r>
-        <w:rPr>
-          <w:b/>
-          <w:bCs/>
-        </w:rPr>
-        <w:t>Purpose and description of the project</w:t>
-      </w:r>
-    </w:p>
-    <w:p>
-      <w:pPr>
-        <w:pStyle w:val="ListParagraph"/>
-        <w:numPr>
-          <w:ilvl w:val="1"/>
-          <w:numId w:val="1"/>
-        </w:numPr>
-      </w:pPr>
+        <w:t>Provide an entry form for persons under monitoring to submit their daily report.</w:t>
+      </w:r>
     </w:p>
     <w:p>
       <w:pPr>
         <w:pStyle w:val="ListParagraph"/>
         <w:numPr>
           <w:ilvl w:val="0"/>
-          <w:numId w:val="1"/>
+          <w:numId w:val="2"/>
         </w:numPr>
       </w:pPr>
       <w:r>
-        <w:rPr>
-          <w:b/>
-          <w:bCs/>
-        </w:rPr>
-        <w:t>Objectives</w:t>
-      </w:r>
-    </w:p>
-    <w:p>
-      <w:pPr>
-        <w:pStyle w:val="ListParagraph"/>
-        <w:numPr>
-          <w:ilvl w:val="1"/>
-          <w:numId w:val="1"/>
-        </w:numPr>
-      </w:pPr>
+        <w:t>Give immediate feedback if quarantine is advised. (Experimental)</w:t>
+      </w:r>
     </w:p>
     <w:p>
       <w:pPr>
         <w:pStyle w:val="ListParagraph"/>
         <w:numPr>
           <w:ilvl w:val="0"/>
-          <w:numId w:val="1"/>
+          <w:numId w:val="2"/>
         </w:numPr>
       </w:pPr>
       <w:r>
+        <w:lastRenderedPageBreak/>
+        <w:t>Provide a comprehensive overview of a person</w:t>
+      </w:r>
+      <w:r>
+        <w:t xml:space="preserve">’s reports to </w:t>
+      </w:r>
+      <w:r>
+        <w:t>health</w:t>
+      </w:r>
+      <w:r>
+        <w:t xml:space="preserve"> professionals </w:t>
+      </w:r>
+      <w:r>
+        <w:t>to</w:t>
+      </w:r>
+      <w:r>
+        <w:t xml:space="preserve"> assess the likelihood of an actual COVID-19 infection and the necessity of quarantine.</w:t>
+      </w:r>
+    </w:p>
+    <w:p>
+      <w:pPr>
+        <w:pStyle w:val="Heading1"/>
+      </w:pPr>
+      <w:r>
+        <w:t>Scope and limitation</w:t>
+      </w:r>
+    </w:p>
+    <w:p>
+      <w:pPr>
+        <w:pStyle w:val="Heading2"/>
+      </w:pPr>
+      <w:r>
         <w:rPr>
-          <w:b/>
-          <w:bCs/>
+          <w:noProof/>
         </w:rPr>
-        <w:t>Scope and limitation</w:t>
-      </w:r>
-    </w:p>
-    <w:p>
-      <w:pPr>
-        <w:pStyle w:val="ListParagraph"/>
-        <w:numPr>
-          <w:ilvl w:val="1"/>
-          <w:numId w:val="1"/>
-        </w:numPr>
-      </w:pPr>
-    </w:p>
-    <w:p>
-      <w:pPr>
-        <w:pStyle w:val="ListParagraph"/>
-        <w:numPr>
-          <w:ilvl w:val="0"/>
-          <w:numId w:val="1"/>
-        </w:numPr>
-      </w:pPr>
+        <w:drawing>
+          <wp:anchor distT="0" distB="0" distL="114300" distR="114300" simplePos="0" relativeHeight="251658240" behindDoc="1" locked="0" layoutInCell="1" allowOverlap="1" wp14:anchorId="628793B4" wp14:editId="72980B30">
+            <wp:simplePos x="0" y="0"/>
+            <wp:positionH relativeFrom="margin">
+              <wp:align>right</wp:align>
+            </wp:positionH>
+            <wp:positionV relativeFrom="paragraph">
+              <wp:posOffset>244475</wp:posOffset>
+            </wp:positionV>
+            <wp:extent cx="5935980" cy="3390900"/>
+            <wp:effectExtent l="0" t="0" r="7620" b="0"/>
+            <wp:wrapTight wrapText="bothSides">
+              <wp:wrapPolygon edited="0">
+                <wp:start x="0" y="0"/>
+                <wp:lineTo x="0" y="21479"/>
+                <wp:lineTo x="21558" y="21479"/>
+                <wp:lineTo x="21558" y="0"/>
+                <wp:lineTo x="0" y="0"/>
+              </wp:wrapPolygon>
+            </wp:wrapTight>
+            <wp:docPr id="2" name="Picture 2"/>
+            <wp:cNvGraphicFramePr>
+              <a:graphicFrameLocks xmlns:a="http://schemas.openxmlformats.org/drawingml/2006/main" noChangeAspect="1"/>
+            </wp:cNvGraphicFramePr>
+            <a:graphic xmlns:a="http://schemas.openxmlformats.org/drawingml/2006/main">
+              <a:graphicData uri="http://schemas.openxmlformats.org/drawingml/2006/picture">
+                <pic:pic xmlns:pic="http://schemas.openxmlformats.org/drawingml/2006/picture">
+                  <pic:nvPicPr>
+                    <pic:cNvPr id="0" name="Picture 1"/>
+                    <pic:cNvPicPr>
+                      <a:picLocks noChangeAspect="1" noChangeArrowheads="1"/>
+                    </pic:cNvPicPr>
+                  </pic:nvPicPr>
+                  <pic:blipFill>
+                    <a:blip r:embed="rId7">
+                      <a:extLst>
+                        <a:ext uri="{28A0092B-C50C-407E-A947-70E740481C1C}">
+                          <a14:useLocalDpi xmlns:a14="http://schemas.microsoft.com/office/drawing/2010/main" val="0"/>
+                        </a:ext>
+                      </a:extLst>
+                    </a:blip>
+                    <a:srcRect/>
+                    <a:stretch>
+                      <a:fillRect/>
+                    </a:stretch>
+                  </pic:blipFill>
+                  <pic:spPr bwMode="auto">
+                    <a:xfrm>
+                      <a:off x="0" y="0"/>
+                      <a:ext cx="5935980" cy="3390900"/>
+                    </a:xfrm>
+                    <a:prstGeom prst="rect">
+                      <a:avLst/>
+                    </a:prstGeom>
+                    <a:noFill/>
+                    <a:ln>
+                      <a:noFill/>
+                    </a:ln>
+                  </pic:spPr>
+                </pic:pic>
+              </a:graphicData>
+            </a:graphic>
+          </wp:anchor>
+        </w:drawing>
+      </w:r>
+      <w:r>
+        <w:t>Scope</w:t>
+      </w:r>
+    </w:p>
+    <w:p>
+      <w:pPr>
+        <w:pStyle w:val="Heading2"/>
+      </w:pPr>
+      <w:r>
+        <w:t>Limitations</w:t>
+      </w:r>
+    </w:p>
+    <w:p>
+      <w:r>
+        <w:t>As described above, the system is currently implemented in C and it runs on a single computer. In a realistic setup, it would most likely be implemented as a web application to avoid the extra work of entering the submitted reports where the computer is located.</w:t>
+      </w:r>
+    </w:p>
+    <w:p>
+      <w:r>
+        <w:t xml:space="preserve">Also, the system does not implement any encryption of data. This would have to be added for a real system, as well as </w:t>
+      </w:r>
+      <w:r>
+        <w:t>functions to change passwords and codes.</w:t>
+      </w:r>
+    </w:p>
+    <w:p>
+      <w:r>
+        <w:t xml:space="preserve">The system will not be usable for very large numbers of </w:t>
+      </w:r>
+      <w:r>
+        <w:t>records, e.g. for a whole country, because it uses simple text files for storage instead of a database.</w:t>
+      </w:r>
+    </w:p>
+    <w:p>
+      <w:r>
+        <w:t xml:space="preserve">The immediate advisory for persons under monitoring is only added experimentally and would have to be verified by </w:t>
+      </w:r>
+      <w:r>
+        <w:t>medical authorities.</w:t>
+      </w:r>
+      <w:r>
+        <w:t xml:space="preserve"> Also, the follow-up actions for </w:t>
+      </w:r>
+      <w:r>
+        <w:t>persons under investigation are not yet implemented.</w:t>
+      </w:r>
+    </w:p>
+    <w:p>
+      <w:r>
+        <w:t xml:space="preserve">The system is implemented as a proof-of-concept and study example; some of the minor administrative functions have not been fully implemented, e.g. editing reports after </w:t>
+      </w:r>
+      <w:r>
+        <w:t>submission,</w:t>
+      </w:r>
+      <w:r>
+        <w:t xml:space="preserve"> or deleting users and reports.</w:t>
+      </w:r>
+    </w:p>
+    <w:p>
+      <w:pPr>
+        <w:pStyle w:val="Heading1"/>
+      </w:pPr>
+      <w:r>
+        <w:lastRenderedPageBreak/>
+        <w:t>Flowchart</w:t>
+      </w:r>
+    </w:p>
+    <w:p/>
+    <w:p>
+      <w:pPr>
+        <w:pStyle w:val="Heading1"/>
+      </w:pPr>
+      <w:r>
+        <w:t>Output and user interface design</w:t>
+      </w:r>
+    </w:p>
+    <w:p>
+      <w:r>
+        <w:t xml:space="preserve">The system uses the </w:t>
+      </w:r>
+      <w:r>
+        <w:t xml:space="preserve">console-based </w:t>
+      </w:r>
       <w:r>
         <w:rPr>
-          <w:b/>
-          <w:bCs/>
+          <w:i/>
+          <w:iCs/>
         </w:rPr>
-        <w:t>Flowchart</w:t>
-      </w:r>
-    </w:p>
-    <w:p>
-      <w:pPr>
-        <w:pStyle w:val="ListParagraph"/>
-        <w:numPr>
-          <w:ilvl w:val="1"/>
-          <w:numId w:val="1"/>
-        </w:numPr>
-      </w:pPr>
-    </w:p>
-    <w:p>
-      <w:pPr>
-        <w:pStyle w:val="ListParagraph"/>
-        <w:numPr>
-          <w:ilvl w:val="0"/>
-          <w:numId w:val="1"/>
-        </w:numPr>
-      </w:pPr>
+        <w:t>curses</w:t>
+      </w:r>
+      <w:r>
+        <w:t xml:space="preserve"> user interface library to present forms and menus so that users can easily navigate </w:t>
+      </w:r>
+      <w:r>
+        <w:t>through its functions.</w:t>
+      </w:r>
+    </w:p>
+    <w:p>
+      <w:r>
+        <w:t xml:space="preserve">The following sections show screenshots of the major user interface elements, including a few examples of </w:t>
+      </w:r>
+      <w:r>
+        <w:t>dialogs and messages that can appear during the use of the program.</w:t>
+      </w:r>
+    </w:p>
+    <w:p>
+      <w:r>
+        <w:t xml:space="preserve">The system does not produce any printed reports or outputs </w:t>
+      </w:r>
+      <w:r>
+        <w:t>currently</w:t>
+      </w:r>
+      <w:r>
+        <w:t>.</w:t>
+      </w:r>
+      <w:r>
+        <w:t xml:space="preserve"> All information is displayed in the user interface itself.</w:t>
+      </w:r>
+    </w:p>
+    <w:p>
+      <w:pPr>
+        <w:pStyle w:val="Heading2"/>
+      </w:pPr>
+      <w:r>
+        <w:t>Starting screen</w:t>
+      </w:r>
+    </w:p>
+    <w:p>
       <w:r>
         <w:rPr>
-          <w:b/>
-          <w:bCs/>
+          <w:noProof/>
         </w:rPr>
-        <w:t>Output and user interface design</w:t>
-      </w:r>
-    </w:p>
-    <w:p>
-      <w:pPr>
-        <w:pStyle w:val="ListParagraph"/>
-        <w:numPr>
-          <w:ilvl w:val="1"/>
-          <w:numId w:val="1"/>
-        </w:numPr>
-      </w:pPr>
+        <w:drawing>
+          <wp:inline distT="0" distB="0" distL="0" distR="0" wp14:anchorId="29022F0B" wp14:editId="42102F70">
+            <wp:extent cx="5943600" cy="3265170"/>
+            <wp:effectExtent l="0" t="0" r="0" b="0"/>
+            <wp:docPr id="3" name="Picture 3"/>
+            <wp:cNvGraphicFramePr>
+              <a:graphicFrameLocks xmlns:a="http://schemas.openxmlformats.org/drawingml/2006/main" noChangeAspect="1"/>
+            </wp:cNvGraphicFramePr>
+            <a:graphic xmlns:a="http://schemas.openxmlformats.org/drawingml/2006/main">
+              <a:graphicData uri="http://schemas.openxmlformats.org/drawingml/2006/picture">
+                <pic:pic xmlns:pic="http://schemas.openxmlformats.org/drawingml/2006/picture">
+                  <pic:nvPicPr>
+                    <pic:cNvPr id="1" name=""/>
+                    <pic:cNvPicPr/>
+                  </pic:nvPicPr>
+                  <pic:blipFill>
+                    <a:blip r:embed="rId8"/>
+                    <a:stretch>
+                      <a:fillRect/>
+                    </a:stretch>
+                  </pic:blipFill>
+                  <pic:spPr>
+                    <a:xfrm>
+                      <a:off x="0" y="0"/>
+                      <a:ext cx="5943600" cy="3265170"/>
+                    </a:xfrm>
+                    <a:prstGeom prst="rect">
+                      <a:avLst/>
+                    </a:prstGeom>
+                  </pic:spPr>
+                </pic:pic>
+              </a:graphicData>
+            </a:graphic>
+          </wp:inline>
+        </w:drawing>
+      </w:r>
+    </w:p>
+    <w:p>
+      <w:pPr>
+        <w:pStyle w:val="Heading2"/>
+      </w:pPr>
+      <w:r>
+        <w:lastRenderedPageBreak/>
+        <w:t>Homepage</w:t>
+      </w:r>
+    </w:p>
+    <w:p>
+      <w:r>
+        <w:rPr>
+          <w:noProof/>
+        </w:rPr>
+        <w:drawing>
+          <wp:inline distT="0" distB="0" distL="0" distR="0" wp14:anchorId="7005CA38" wp14:editId="1B8DA97D">
+            <wp:extent cx="5943600" cy="3307715"/>
+            <wp:effectExtent l="0" t="0" r="0" b="6985"/>
+            <wp:docPr id="1" name="Picture 1"/>
+            <wp:cNvGraphicFramePr>
+              <a:graphicFrameLocks xmlns:a="http://schemas.openxmlformats.org/drawingml/2006/main" noChangeAspect="1"/>
+            </wp:cNvGraphicFramePr>
+            <a:graphic xmlns:a="http://schemas.openxmlformats.org/drawingml/2006/main">
+              <a:graphicData uri="http://schemas.openxmlformats.org/drawingml/2006/picture">
+                <pic:pic xmlns:pic="http://schemas.openxmlformats.org/drawingml/2006/picture">
+                  <pic:nvPicPr>
+                    <pic:cNvPr id="1" name=""/>
+                    <pic:cNvPicPr/>
+                  </pic:nvPicPr>
+                  <pic:blipFill>
+                    <a:blip r:embed="rId9"/>
+                    <a:stretch>
+                      <a:fillRect/>
+                    </a:stretch>
+                  </pic:blipFill>
+                  <pic:spPr>
+                    <a:xfrm>
+                      <a:off x="0" y="0"/>
+                      <a:ext cx="5943600" cy="3307715"/>
+                    </a:xfrm>
+                    <a:prstGeom prst="rect">
+                      <a:avLst/>
+                    </a:prstGeom>
+                  </pic:spPr>
+                </pic:pic>
+              </a:graphicData>
+            </a:graphic>
+          </wp:inline>
+        </w:drawing>
+      </w:r>
+    </w:p>
+    <w:p>
+      <w:pPr>
+        <w:pStyle w:val="Heading2"/>
+      </w:pPr>
+      <w:r>
+        <w:t>Admin screen</w:t>
+      </w:r>
+    </w:p>
+    <w:p>
+      <w:r>
+        <w:rPr>
+          <w:noProof/>
+        </w:rPr>
+        <w:drawing>
+          <wp:inline distT="0" distB="0" distL="0" distR="0" wp14:anchorId="3E70A15B" wp14:editId="6EFD1C1D">
+            <wp:extent cx="5943600" cy="3274695"/>
+            <wp:effectExtent l="0" t="0" r="0" b="1905"/>
+            <wp:docPr id="5" name="Picture 5"/>
+            <wp:cNvGraphicFramePr>
+              <a:graphicFrameLocks xmlns:a="http://schemas.openxmlformats.org/drawingml/2006/main" noChangeAspect="1"/>
+            </wp:cNvGraphicFramePr>
+            <a:graphic xmlns:a="http://schemas.openxmlformats.org/drawingml/2006/main">
+              <a:graphicData uri="http://schemas.openxmlformats.org/drawingml/2006/picture">
+                <pic:pic xmlns:pic="http://schemas.openxmlformats.org/drawingml/2006/picture">
+                  <pic:nvPicPr>
+                    <pic:cNvPr id="1" name=""/>
+                    <pic:cNvPicPr/>
+                  </pic:nvPicPr>
+                  <pic:blipFill>
+                    <a:blip r:embed="rId10"/>
+                    <a:stretch>
+                      <a:fillRect/>
+                    </a:stretch>
+                  </pic:blipFill>
+                  <pic:spPr>
+                    <a:xfrm>
+                      <a:off x="0" y="0"/>
+                      <a:ext cx="5943600" cy="3274695"/>
+                    </a:xfrm>
+                    <a:prstGeom prst="rect">
+                      <a:avLst/>
+                    </a:prstGeom>
+                  </pic:spPr>
+                </pic:pic>
+              </a:graphicData>
+            </a:graphic>
+          </wp:inline>
+        </w:drawing>
+      </w:r>
+    </w:p>
+    <w:p>
+      <w:pPr>
+        <w:pStyle w:val="Heading2"/>
+      </w:pPr>
+      <w:r>
+        <w:lastRenderedPageBreak/>
+        <w:t>New Patient screen</w:t>
+      </w:r>
+      <w:r>
+        <w:t xml:space="preserve"> (User form)</w:t>
+      </w:r>
+    </w:p>
+    <w:p>
+      <w:r>
+        <w:rPr>
+          <w:noProof/>
+        </w:rPr>
+        <w:drawing>
+          <wp:inline distT="0" distB="0" distL="0" distR="0" wp14:anchorId="56F08726" wp14:editId="295168CA">
+            <wp:extent cx="5943600" cy="3272155"/>
+            <wp:effectExtent l="0" t="0" r="0" b="4445"/>
+            <wp:docPr id="8" name="Picture 8"/>
+            <wp:cNvGraphicFramePr>
+              <a:graphicFrameLocks xmlns:a="http://schemas.openxmlformats.org/drawingml/2006/main" noChangeAspect="1"/>
+            </wp:cNvGraphicFramePr>
+            <a:graphic xmlns:a="http://schemas.openxmlformats.org/drawingml/2006/main">
+              <a:graphicData uri="http://schemas.openxmlformats.org/drawingml/2006/picture">
+                <pic:pic xmlns:pic="http://schemas.openxmlformats.org/drawingml/2006/picture">
+                  <pic:nvPicPr>
+                    <pic:cNvPr id="1" name=""/>
+                    <pic:cNvPicPr/>
+                  </pic:nvPicPr>
+                  <pic:blipFill>
+                    <a:blip r:embed="rId11"/>
+                    <a:stretch>
+                      <a:fillRect/>
+                    </a:stretch>
+                  </pic:blipFill>
+                  <pic:spPr>
+                    <a:xfrm>
+                      <a:off x="0" y="0"/>
+                      <a:ext cx="5943600" cy="3272155"/>
+                    </a:xfrm>
+                    <a:prstGeom prst="rect">
+                      <a:avLst/>
+                    </a:prstGeom>
+                  </pic:spPr>
+                </pic:pic>
+              </a:graphicData>
+            </a:graphic>
+          </wp:inline>
+        </w:drawing>
+      </w:r>
+    </w:p>
+    <w:p>
+      <w:pPr>
+        <w:pStyle w:val="Heading2"/>
+      </w:pPr>
+      <w:r>
+        <w:t>Person Under Monitoring screen</w:t>
+      </w:r>
+      <w:r>
+        <w:t xml:space="preserve"> (Report form)</w:t>
+      </w:r>
+    </w:p>
+    <w:p>
+      <w:pPr>
+        <w:pStyle w:val="Heading2"/>
+      </w:pPr>
+      <w:r>
+        <w:t xml:space="preserve">User </w:t>
+      </w:r>
+      <w:r>
+        <w:t xml:space="preserve">information and </w:t>
+      </w:r>
+      <w:r>
+        <w:t>selection screen</w:t>
+      </w:r>
+    </w:p>
+    <w:p>
+      <w:r>
+        <w:rPr>
+          <w:noProof/>
+        </w:rPr>
+        <w:drawing>
+          <wp:inline distT="0" distB="0" distL="0" distR="0" wp14:anchorId="6E3E7E61" wp14:editId="19D4DE8E">
+            <wp:extent cx="5943600" cy="3305175"/>
+            <wp:effectExtent l="0" t="0" r="0" b="9525"/>
+            <wp:docPr id="6" name="Picture 6"/>
+            <wp:cNvGraphicFramePr>
+              <a:graphicFrameLocks xmlns:a="http://schemas.openxmlformats.org/drawingml/2006/main" noChangeAspect="1"/>
+            </wp:cNvGraphicFramePr>
+            <a:graphic xmlns:a="http://schemas.openxmlformats.org/drawingml/2006/main">
+              <a:graphicData uri="http://schemas.openxmlformats.org/drawingml/2006/picture">
+                <pic:pic xmlns:pic="http://schemas.openxmlformats.org/drawingml/2006/picture">
+                  <pic:nvPicPr>
+                    <pic:cNvPr id="1" name=""/>
+                    <pic:cNvPicPr/>
+                  </pic:nvPicPr>
+                  <pic:blipFill>
+                    <a:blip r:embed="rId12"/>
+                    <a:stretch>
+                      <a:fillRect/>
+                    </a:stretch>
+                  </pic:blipFill>
+                  <pic:spPr>
+                    <a:xfrm>
+                      <a:off x="0" y="0"/>
+                      <a:ext cx="5943600" cy="3305175"/>
+                    </a:xfrm>
+                    <a:prstGeom prst="rect">
+                      <a:avLst/>
+                    </a:prstGeom>
+                  </pic:spPr>
+                </pic:pic>
+              </a:graphicData>
+            </a:graphic>
+          </wp:inline>
+        </w:drawing>
+      </w:r>
+    </w:p>
+    <w:p>
+      <w:pPr>
+        <w:pStyle w:val="Heading2"/>
+      </w:pPr>
+      <w:r>
+        <w:lastRenderedPageBreak/>
+        <w:t>Report overview screen</w:t>
+      </w:r>
+    </w:p>
+    <w:p>
+      <w:r>
+        <w:rPr>
+          <w:noProof/>
+        </w:rPr>
+        <w:drawing>
+          <wp:inline distT="0" distB="0" distL="0" distR="0" wp14:anchorId="05E57DAC" wp14:editId="00CD2249">
+            <wp:extent cx="5943600" cy="3250565"/>
+            <wp:effectExtent l="0" t="0" r="0" b="6985"/>
+            <wp:docPr id="7" name="Picture 7"/>
+            <wp:cNvGraphicFramePr>
+              <a:graphicFrameLocks xmlns:a="http://schemas.openxmlformats.org/drawingml/2006/main" noChangeAspect="1"/>
+            </wp:cNvGraphicFramePr>
+            <a:graphic xmlns:a="http://schemas.openxmlformats.org/drawingml/2006/main">
+              <a:graphicData uri="http://schemas.openxmlformats.org/drawingml/2006/picture">
+                <pic:pic xmlns:pic="http://schemas.openxmlformats.org/drawingml/2006/picture">
+                  <pic:nvPicPr>
+                    <pic:cNvPr id="1" name=""/>
+                    <pic:cNvPicPr/>
+                  </pic:nvPicPr>
+                  <pic:blipFill>
+                    <a:blip r:embed="rId13"/>
+                    <a:stretch>
+                      <a:fillRect/>
+                    </a:stretch>
+                  </pic:blipFill>
+                  <pic:spPr>
+                    <a:xfrm>
+                      <a:off x="0" y="0"/>
+                      <a:ext cx="5943600" cy="3250565"/>
+                    </a:xfrm>
+                    <a:prstGeom prst="rect">
+                      <a:avLst/>
+                    </a:prstGeom>
+                  </pic:spPr>
+                </pic:pic>
+              </a:graphicData>
+            </a:graphic>
+          </wp:inline>
+        </w:drawing>
+      </w:r>
+    </w:p>
+    <w:p>
+      <w:pPr>
+        <w:pStyle w:val="Heading2"/>
+      </w:pPr>
+      <w:r>
+        <w:t>Admin login pop-up dialog</w:t>
+      </w:r>
+    </w:p>
+    <w:p>
+      <w:r>
+        <w:rPr>
+          <w:noProof/>
+        </w:rPr>
+        <w:drawing>
+          <wp:inline distT="0" distB="0" distL="0" distR="0" wp14:anchorId="4E77E5BA" wp14:editId="4D547E91">
+            <wp:extent cx="5943600" cy="3674110"/>
+            <wp:effectExtent l="0" t="0" r="0" b="2540"/>
+            <wp:docPr id="4" name="Picture 4"/>
+            <wp:cNvGraphicFramePr>
+              <a:graphicFrameLocks xmlns:a="http://schemas.openxmlformats.org/drawingml/2006/main" noChangeAspect="1"/>
+            </wp:cNvGraphicFramePr>
+            <a:graphic xmlns:a="http://schemas.openxmlformats.org/drawingml/2006/main">
+              <a:graphicData uri="http://schemas.openxmlformats.org/drawingml/2006/picture">
+                <pic:pic xmlns:pic="http://schemas.openxmlformats.org/drawingml/2006/picture">
+                  <pic:nvPicPr>
+                    <pic:cNvPr id="1" name=""/>
+                    <pic:cNvPicPr/>
+                  </pic:nvPicPr>
+                  <pic:blipFill>
+                    <a:blip r:embed="rId14"/>
+                    <a:stretch>
+                      <a:fillRect/>
+                    </a:stretch>
+                  </pic:blipFill>
+                  <pic:spPr>
+                    <a:xfrm>
+                      <a:off x="0" y="0"/>
+                      <a:ext cx="5943600" cy="3674110"/>
+                    </a:xfrm>
+                    <a:prstGeom prst="rect">
+                      <a:avLst/>
+                    </a:prstGeom>
+                  </pic:spPr>
+                </pic:pic>
+              </a:graphicData>
+            </a:graphic>
+          </wp:inline>
+        </w:drawing>
+      </w:r>
+    </w:p>
+    <w:p>
+      <w:pPr>
+        <w:pStyle w:val="Heading2"/>
+      </w:pPr>
+      <w:r>
+        <w:lastRenderedPageBreak/>
+        <w:t xml:space="preserve">User </w:t>
+      </w:r>
+      <w:r>
+        <w:t>identification</w:t>
+      </w:r>
+      <w:r>
+        <w:t xml:space="preserve"> (patient login)</w:t>
+      </w:r>
+      <w:r>
+        <w:t xml:space="preserve"> pop-up dialog</w:t>
+      </w:r>
+    </w:p>
+    <w:p>
+      <w:r>
+        <w:rPr>
+          <w:noProof/>
+        </w:rPr>
+        <w:drawing>
+          <wp:inline distT="0" distB="0" distL="0" distR="0" wp14:anchorId="0F34D255" wp14:editId="7875D327">
+            <wp:extent cx="5257800" cy="3743325"/>
+            <wp:effectExtent l="0" t="0" r="0" b="9525"/>
+            <wp:docPr id="9" name="Picture 9"/>
+            <wp:cNvGraphicFramePr>
+              <a:graphicFrameLocks xmlns:a="http://schemas.openxmlformats.org/drawingml/2006/main" noChangeAspect="1"/>
+            </wp:cNvGraphicFramePr>
+            <a:graphic xmlns:a="http://schemas.openxmlformats.org/drawingml/2006/main">
+              <a:graphicData uri="http://schemas.openxmlformats.org/drawingml/2006/picture">
+                <pic:pic xmlns:pic="http://schemas.openxmlformats.org/drawingml/2006/picture">
+                  <pic:nvPicPr>
+                    <pic:cNvPr id="1" name=""/>
+                    <pic:cNvPicPr/>
+                  </pic:nvPicPr>
+                  <pic:blipFill>
+                    <a:blip r:embed="rId15"/>
+                    <a:stretch>
+                      <a:fillRect/>
+                    </a:stretch>
+                  </pic:blipFill>
+                  <pic:spPr>
+                    <a:xfrm>
+                      <a:off x="0" y="0"/>
+                      <a:ext cx="5257800" cy="3743325"/>
+                    </a:xfrm>
+                    <a:prstGeom prst="rect">
+                      <a:avLst/>
+                    </a:prstGeom>
+                  </pic:spPr>
+                </pic:pic>
+              </a:graphicData>
+            </a:graphic>
+          </wp:inline>
+        </w:drawing>
+      </w:r>
+    </w:p>
+    <w:p>
+      <w:pPr>
+        <w:pStyle w:val="Heading2"/>
+      </w:pPr>
+      <w:r>
+        <w:t xml:space="preserve">Code </w:t>
+      </w:r>
+      <w:r>
+        <w:t>issuing pop-up message</w:t>
+      </w:r>
+    </w:p>
+    <w:p>
+      <w:pPr>
+        <w:pStyle w:val="Heading2"/>
+      </w:pPr>
+      <w:r>
+        <w:t>Experimental advisory pop-up message</w:t>
+      </w:r>
+    </w:p>
+    <w:p>
+      <w:pPr>
+        <w:pStyle w:val="Heading2"/>
+      </w:pPr>
+      <w:r>
+        <w:t>Example of an informational message</w:t>
+      </w:r>
+    </w:p>
+    <w:p>
+      <w:r>
+        <w:rPr>
+          <w:noProof/>
+        </w:rPr>
+        <w:drawing>
+          <wp:anchor distT="0" distB="0" distL="114300" distR="114300" simplePos="0" relativeHeight="251659264" behindDoc="1" locked="0" layoutInCell="1" allowOverlap="1" wp14:anchorId="6134FAB0" wp14:editId="37FC0D3C">
+            <wp:simplePos x="0" y="0"/>
+            <wp:positionH relativeFrom="column">
+              <wp:posOffset>0</wp:posOffset>
+            </wp:positionH>
+            <wp:positionV relativeFrom="paragraph">
+              <wp:posOffset>300355</wp:posOffset>
+            </wp:positionV>
+            <wp:extent cx="3838575" cy="1504950"/>
+            <wp:effectExtent l="0" t="0" r="9525" b="0"/>
+            <wp:wrapTopAndBottom/>
+            <wp:docPr id="10" name="Picture 10"/>
+            <wp:cNvGraphicFramePr>
+              <a:graphicFrameLocks xmlns:a="http://schemas.openxmlformats.org/drawingml/2006/main" noChangeAspect="1"/>
+            </wp:cNvGraphicFramePr>
+            <a:graphic xmlns:a="http://schemas.openxmlformats.org/drawingml/2006/main">
+              <a:graphicData uri="http://schemas.openxmlformats.org/drawingml/2006/picture">
+                <pic:pic xmlns:pic="http://schemas.openxmlformats.org/drawingml/2006/picture">
+                  <pic:nvPicPr>
+                    <pic:cNvPr id="1" name=""/>
+                    <pic:cNvPicPr/>
+                  </pic:nvPicPr>
+                  <pic:blipFill>
+                    <a:blip r:embed="rId16">
+                      <a:extLst>
+                        <a:ext uri="{28A0092B-C50C-407E-A947-70E740481C1C}">
+                          <a14:useLocalDpi xmlns:a14="http://schemas.microsoft.com/office/drawing/2010/main" val="0"/>
+                        </a:ext>
+                      </a:extLst>
+                    </a:blip>
+                    <a:stretch>
+                      <a:fillRect/>
+                    </a:stretch>
+                  </pic:blipFill>
+                  <pic:spPr>
+                    <a:xfrm>
+                      <a:off x="0" y="0"/>
+                      <a:ext cx="3838575" cy="1504950"/>
+                    </a:xfrm>
+                    <a:prstGeom prst="rect">
+                      <a:avLst/>
+                    </a:prstGeom>
+                  </pic:spPr>
+                </pic:pic>
+              </a:graphicData>
+            </a:graphic>
+          </wp:anchor>
+        </w:drawing>
+      </w:r>
+      <w:r>
+        <w:t>Informational messages are meant to give the user guidance how to use the system.</w:t>
+      </w:r>
+      <w:r>
+        <w:rPr>
+          <w:noProof/>
+        </w:rPr>
+        <w:drawing>
+          <wp:anchor distT="0" distB="0" distL="114300" distR="114300" simplePos="0" relativeHeight="251660288" behindDoc="0" locked="0" layoutInCell="1" allowOverlap="1" wp14:anchorId="116EBF6D" wp14:editId="3E617DBA">
+            <wp:simplePos x="0" y="0"/>
+            <wp:positionH relativeFrom="column">
+              <wp:posOffset>0</wp:posOffset>
+            </wp:positionH>
+            <wp:positionV relativeFrom="paragraph">
+              <wp:posOffset>6598920</wp:posOffset>
+            </wp:positionV>
+            <wp:extent cx="3733800" cy="1504950"/>
+            <wp:effectExtent l="0" t="0" r="0" b="0"/>
+            <wp:wrapTopAndBottom/>
+            <wp:docPr id="12" name="Picture 12"/>
+            <wp:cNvGraphicFramePr>
+              <a:graphicFrameLocks xmlns:a="http://schemas.openxmlformats.org/drawingml/2006/main" noChangeAspect="1"/>
+            </wp:cNvGraphicFramePr>
+            <a:graphic xmlns:a="http://schemas.openxmlformats.org/drawingml/2006/main">
+              <a:graphicData uri="http://schemas.openxmlformats.org/drawingml/2006/picture">
+                <pic:pic xmlns:pic="http://schemas.openxmlformats.org/drawingml/2006/picture">
+                  <pic:nvPicPr>
+                    <pic:cNvPr id="1" name=""/>
+                    <pic:cNvPicPr/>
+                  </pic:nvPicPr>
+                  <pic:blipFill>
+                    <a:blip r:embed="rId17">
+                      <a:extLst>
+                        <a:ext uri="{28A0092B-C50C-407E-A947-70E740481C1C}">
+                          <a14:useLocalDpi xmlns:a14="http://schemas.microsoft.com/office/drawing/2010/main" val="0"/>
+                        </a:ext>
+                      </a:extLst>
+                    </a:blip>
+                    <a:stretch>
+                      <a:fillRect/>
+                    </a:stretch>
+                  </pic:blipFill>
+                  <pic:spPr>
+                    <a:xfrm>
+                      <a:off x="0" y="0"/>
+                      <a:ext cx="3733800" cy="1504950"/>
+                    </a:xfrm>
+                    <a:prstGeom prst="rect">
+                      <a:avLst/>
+                    </a:prstGeom>
+                  </pic:spPr>
+                </pic:pic>
+              </a:graphicData>
+            </a:graphic>
+          </wp:anchor>
+        </w:drawing>
+      </w:r>
     </w:p>
     <w:sectPr>
+      <w:footerReference w:type="default" r:id="rId18"/>
       <w:pgSz w:w="12240" w:h="15840"/>
       <w:pgMar w:top="1440" w:right="1440" w:bottom="1440" w:left="1440" w:header="708" w:footer="708" w:gutter="0"/>
       <w:cols w:space="708"/>
@@ -325,9 +1146,207 @@
 </w:document>
 </file>
 
+<file path=word/endnotes.xml><?xml version="1.0" encoding="utf-8"?>
+<w:endnotes xmlns:wpc="http://schemas.microsoft.com/office/word/2010/wordprocessingCanvas" xmlns:cx="http://schemas.microsoft.com/office/drawing/2014/chartex" xmlns:cx1="http://schemas.microsoft.com/office/drawing/2015/9/8/chartex" xmlns:cx2="http://schemas.microsoft.com/office/drawing/2015/10/21/chartex" xmlns:cx3="http://schemas.microsoft.com/office/drawing/2016/5/9/chartex" xmlns:cx4="http://schemas.microsoft.com/office/drawing/2016/5/10/chartex" xmlns:cx5="http://schemas.microsoft.com/office/drawing/2016/5/11/chartex" xmlns:cx6="http://schemas.microsoft.com/office/drawing/2016/5/12/chartex" xmlns:cx7="http://schemas.microsoft.com/office/drawing/2016/5/13/chartex" xmlns:cx8="http://schemas.microsoft.com/office/drawing/2016/5/14/chartex" xmlns:mc="http://schemas.openxmlformats.org/markup-compatibility/2006" xmlns:aink="http://schemas.microsoft.com/office/drawing/2016/ink" xmlns:am3d="http://schemas.microsoft.com/office/drawing/2017/model3d" xmlns:o="urn:schemas-microsoft-com:office:office" xmlns:r="http://schemas.openxmlformats.org/officeDocument/2006/relationships" xmlns:m="http://schemas.openxmlformats.org/officeDocument/2006/math" xmlns:v="urn:schemas-microsoft-com:vml" xmlns:wp14="http://schemas.microsoft.com/office/word/2010/wordprocessingDrawing" xmlns:wp="http://schemas.openxmlformats.org/drawingml/2006/wordprocessingDrawing" xmlns:w10="urn:schemas-microsoft-com:office:word" xmlns:w="http://schemas.openxmlformats.org/wordprocessingml/2006/main" xmlns:w14="http://schemas.microsoft.com/office/word/2010/wordml" xmlns:w15="http://schemas.microsoft.com/office/word/2012/wordml" xmlns:w16cex="http://schemas.microsoft.com/office/word/2018/wordml/cex" xmlns:w16cid="http://schemas.microsoft.com/office/word/2016/wordml/cid" xmlns:w16="http://schemas.microsoft.com/office/word/2018/wordml" xmlns:w16se="http://schemas.microsoft.com/office/word/2015/wordml/symex" xmlns:wpg="http://schemas.microsoft.com/office/word/2010/wordprocessingGroup" xmlns:wpi="http://schemas.microsoft.com/office/word/2010/wordprocessingInk" xmlns:wne="http://schemas.microsoft.com/office/word/2006/wordml" xmlns:wps="http://schemas.microsoft.com/office/word/2010/wordprocessingShape" mc:Ignorable="w14 w15 w16se w16cid w16 w16cex wp14">
+  <w:endnote w:type="separator" w:id="-1">
+    <w:p>
+      <w:pPr>
+        <w:spacing w:after="0" w:line="240" w:lineRule="auto"/>
+      </w:pPr>
+      <w:r>
+        <w:separator/>
+      </w:r>
+    </w:p>
+  </w:endnote>
+  <w:endnote w:type="continuationSeparator" w:id="0">
+    <w:p>
+      <w:pPr>
+        <w:spacing w:after="0" w:line="240" w:lineRule="auto"/>
+      </w:pPr>
+      <w:r>
+        <w:continuationSeparator/>
+      </w:r>
+    </w:p>
+  </w:endnote>
+</w:endnotes>
+</file>
+
+<file path=word/footer1.xml><?xml version="1.0" encoding="utf-8"?>
+<w:ftr xmlns:wpc="http://schemas.microsoft.com/office/word/2010/wordprocessingCanvas" xmlns:cx="http://schemas.microsoft.com/office/drawing/2014/chartex" xmlns:cx1="http://schemas.microsoft.com/office/drawing/2015/9/8/chartex" xmlns:cx2="http://schemas.microsoft.com/office/drawing/2015/10/21/chartex" xmlns:cx3="http://schemas.microsoft.com/office/drawing/2016/5/9/chartex" xmlns:cx4="http://schemas.microsoft.com/office/drawing/2016/5/10/chartex" xmlns:cx5="http://schemas.microsoft.com/office/drawing/2016/5/11/chartex" xmlns:cx6="http://schemas.microsoft.com/office/drawing/2016/5/12/chartex" xmlns:cx7="http://schemas.microsoft.com/office/drawing/2016/5/13/chartex" xmlns:cx8="http://schemas.microsoft.com/office/drawing/2016/5/14/chartex" xmlns:mc="http://schemas.openxmlformats.org/markup-compatibility/2006" xmlns:aink="http://schemas.microsoft.com/office/drawing/2016/ink" xmlns:am3d="http://schemas.microsoft.com/office/drawing/2017/model3d" xmlns:o="urn:schemas-microsoft-com:office:office" xmlns:r="http://schemas.openxmlformats.org/officeDocument/2006/relationships" xmlns:m="http://schemas.openxmlformats.org/officeDocument/2006/math" xmlns:v="urn:schemas-microsoft-com:vml" xmlns:wp14="http://schemas.microsoft.com/office/word/2010/wordprocessingDrawing" xmlns:wp="http://schemas.openxmlformats.org/drawingml/2006/wordprocessingDrawing" xmlns:w10="urn:schemas-microsoft-com:office:word" xmlns:w="http://schemas.openxmlformats.org/wordprocessingml/2006/main" xmlns:w14="http://schemas.microsoft.com/office/word/2010/wordml" xmlns:w15="http://schemas.microsoft.com/office/word/2012/wordml" xmlns:w16cex="http://schemas.microsoft.com/office/word/2018/wordml/cex" xmlns:w16cid="http://schemas.microsoft.com/office/word/2016/wordml/cid" xmlns:w16="http://schemas.microsoft.com/office/word/2018/wordml" xmlns:w16se="http://schemas.microsoft.com/office/word/2015/wordml/symex" xmlns:wpg="http://schemas.microsoft.com/office/word/2010/wordprocessingGroup" xmlns:wpi="http://schemas.microsoft.com/office/word/2010/wordprocessingInk" xmlns:wne="http://schemas.microsoft.com/office/word/2006/wordml" xmlns:wps="http://schemas.microsoft.com/office/word/2010/wordprocessingShape" mc:Ignorable="w14 w15 w16se w16cid w16 w16cex wp14">
+  <w:sdt>
+    <w:sdtPr>
+      <w:id w:val="1097908248"/>
+      <w:docPartObj>
+        <w:docPartGallery w:val="Page Numbers (Bottom of Page)"/>
+        <w:docPartUnique/>
+      </w:docPartObj>
+    </w:sdtPr>
+    <w:sdtEndPr>
+      <w:rPr>
+        <w:noProof/>
+      </w:rPr>
+    </w:sdtEndPr>
+    <w:sdtContent>
+      <w:p>
+        <w:pPr>
+          <w:pStyle w:val="Footer"/>
+          <w:jc w:val="center"/>
+        </w:pPr>
+        <w:r>
+          <w:fldChar w:fldCharType="begin"/>
+        </w:r>
+        <w:r>
+          <w:instrText xml:space="preserve"> PAGE   \* MERGEFORMAT </w:instrText>
+        </w:r>
+        <w:r>
+          <w:fldChar w:fldCharType="separate"/>
+        </w:r>
+        <w:r>
+          <w:rPr>
+            <w:noProof/>
+          </w:rPr>
+          <w:t>2</w:t>
+        </w:r>
+        <w:r>
+          <w:rPr>
+            <w:noProof/>
+          </w:rPr>
+          <w:fldChar w:fldCharType="end"/>
+        </w:r>
+      </w:p>
+    </w:sdtContent>
+  </w:sdt>
+  <w:p>
+    <w:pPr>
+      <w:pStyle w:val="Footer"/>
+    </w:pPr>
+  </w:p>
+</w:ftr>
+</file>
+
+<file path=word/footnotes.xml><?xml version="1.0" encoding="utf-8"?>
+<w:footnotes xmlns:wpc="http://schemas.microsoft.com/office/word/2010/wordprocessingCanvas" xmlns:cx="http://schemas.microsoft.com/office/drawing/2014/chartex" xmlns:cx1="http://schemas.microsoft.com/office/drawing/2015/9/8/chartex" xmlns:cx2="http://schemas.microsoft.com/office/drawing/2015/10/21/chartex" xmlns:cx3="http://schemas.microsoft.com/office/drawing/2016/5/9/chartex" xmlns:cx4="http://schemas.microsoft.com/office/drawing/2016/5/10/chartex" xmlns:cx5="http://schemas.microsoft.com/office/drawing/2016/5/11/chartex" xmlns:cx6="http://schemas.microsoft.com/office/drawing/2016/5/12/chartex" xmlns:cx7="http://schemas.microsoft.com/office/drawing/2016/5/13/chartex" xmlns:cx8="http://schemas.microsoft.com/office/drawing/2016/5/14/chartex" xmlns:mc="http://schemas.openxmlformats.org/markup-compatibility/2006" xmlns:aink="http://schemas.microsoft.com/office/drawing/2016/ink" xmlns:am3d="http://schemas.microsoft.com/office/drawing/2017/model3d" xmlns:o="urn:schemas-microsoft-com:office:office" xmlns:r="http://schemas.openxmlformats.org/officeDocument/2006/relationships" xmlns:m="http://schemas.openxmlformats.org/officeDocument/2006/math" xmlns:v="urn:schemas-microsoft-com:vml" xmlns:wp14="http://schemas.microsoft.com/office/word/2010/wordprocessingDrawing" xmlns:wp="http://schemas.openxmlformats.org/drawingml/2006/wordprocessingDrawing" xmlns:w10="urn:schemas-microsoft-com:office:word" xmlns:w="http://schemas.openxmlformats.org/wordprocessingml/2006/main" xmlns:w14="http://schemas.microsoft.com/office/word/2010/wordml" xmlns:w15="http://schemas.microsoft.com/office/word/2012/wordml" xmlns:w16cex="http://schemas.microsoft.com/office/word/2018/wordml/cex" xmlns:w16cid="http://schemas.microsoft.com/office/word/2016/wordml/cid" xmlns:w16="http://schemas.microsoft.com/office/word/2018/wordml" xmlns:w16se="http://schemas.microsoft.com/office/word/2015/wordml/symex" xmlns:wpg="http://schemas.microsoft.com/office/word/2010/wordprocessingGroup" xmlns:wpi="http://schemas.microsoft.com/office/word/2010/wordprocessingInk" xmlns:wne="http://schemas.microsoft.com/office/word/2006/wordml" xmlns:wps="http://schemas.microsoft.com/office/word/2010/wordprocessingShape" mc:Ignorable="w14 w15 w16se w16cid w16 w16cex wp14">
+  <w:footnote w:type="separator" w:id="-1">
+    <w:p>
+      <w:pPr>
+        <w:spacing w:after="0" w:line="240" w:lineRule="auto"/>
+      </w:pPr>
+      <w:r>
+        <w:separator/>
+      </w:r>
+    </w:p>
+  </w:footnote>
+  <w:footnote w:type="continuationSeparator" w:id="0">
+    <w:p>
+      <w:pPr>
+        <w:spacing w:after="0" w:line="240" w:lineRule="auto"/>
+      </w:pPr>
+      <w:r>
+        <w:continuationSeparator/>
+      </w:r>
+    </w:p>
+  </w:footnote>
+</w:footnotes>
+</file>
+
 <file path=word/numbering.xml><?xml version="1.0" encoding="utf-8"?>
 <w:numbering xmlns:wpc="http://schemas.microsoft.com/office/word/2010/wordprocessingCanvas" xmlns:cx="http://schemas.microsoft.com/office/drawing/2014/chartex" xmlns:cx1="http://schemas.microsoft.com/office/drawing/2015/9/8/chartex" xmlns:cx2="http://schemas.microsoft.com/office/drawing/2015/10/21/chartex" xmlns:cx3="http://schemas.microsoft.com/office/drawing/2016/5/9/chartex" xmlns:cx4="http://schemas.microsoft.com/office/drawing/2016/5/10/chartex" xmlns:cx5="http://schemas.microsoft.com/office/drawing/2016/5/11/chartex" xmlns:cx6="http://schemas.microsoft.com/office/drawing/2016/5/12/chartex" xmlns:cx7="http://schemas.microsoft.com/office/drawing/2016/5/13/chartex" xmlns:cx8="http://schemas.microsoft.com/office/drawing/2016/5/14/chartex" xmlns:mc="http://schemas.openxmlformats.org/markup-compatibility/2006" xmlns:aink="http://schemas.microsoft.com/office/drawing/2016/ink" xmlns:am3d="http://schemas.microsoft.com/office/drawing/2017/model3d" xmlns:o="urn:schemas-microsoft-com:office:office" xmlns:r="http://schemas.openxmlformats.org/officeDocument/2006/relationships" xmlns:m="http://schemas.openxmlformats.org/officeDocument/2006/math" xmlns:v="urn:schemas-microsoft-com:vml" xmlns:wp14="http://schemas.microsoft.com/office/word/2010/wordprocessingDrawing" xmlns:wp="http://schemas.openxmlformats.org/drawingml/2006/wordprocessingDrawing" xmlns:w10="urn:schemas-microsoft-com:office:word" xmlns:w="http://schemas.openxmlformats.org/wordprocessingml/2006/main" xmlns:w14="http://schemas.microsoft.com/office/word/2010/wordml" xmlns:w15="http://schemas.microsoft.com/office/word/2012/wordml" xmlns:w16cex="http://schemas.microsoft.com/office/word/2018/wordml/cex" xmlns:w16cid="http://schemas.microsoft.com/office/word/2016/wordml/cid" xmlns:w16="http://schemas.microsoft.com/office/word/2018/wordml" xmlns:w16se="http://schemas.microsoft.com/office/word/2015/wordml/symex" xmlns:wpg="http://schemas.microsoft.com/office/word/2010/wordprocessingGroup" xmlns:wpi="http://schemas.microsoft.com/office/word/2010/wordprocessingInk" xmlns:wne="http://schemas.microsoft.com/office/word/2006/wordml" xmlns:wps="http://schemas.microsoft.com/office/word/2010/wordprocessingShape" mc:Ignorable="w14 w15 w16se w16cid w16 w16cex wp14">
   <w:abstractNum w:abstractNumId="0" w15:restartNumberingAfterBreak="0">
+    <w:nsid w:val="01111F4F"/>
+    <w:multiLevelType w:val="multilevel"/>
+    <w:tmpl w:val="34090025"/>
+    <w:lvl w:ilvl="0">
+      <w:start w:val="1"/>
+      <w:numFmt w:val="decimal"/>
+      <w:pStyle w:val="Heading1"/>
+      <w:lvlText w:val="%1"/>
+      <w:lvlJc w:val="left"/>
+      <w:pPr>
+        <w:ind w:left="432" w:hanging="432"/>
+      </w:pPr>
+    </w:lvl>
+    <w:lvl w:ilvl="1">
+      <w:start w:val="1"/>
+      <w:numFmt w:val="decimal"/>
+      <w:pStyle w:val="Heading2"/>
+      <w:lvlText w:val="%1.%2"/>
+      <w:lvlJc w:val="left"/>
+      <w:pPr>
+        <w:ind w:left="576" w:hanging="576"/>
+      </w:pPr>
+    </w:lvl>
+    <w:lvl w:ilvl="2">
+      <w:start w:val="1"/>
+      <w:numFmt w:val="decimal"/>
+      <w:pStyle w:val="Heading3"/>
+      <w:lvlText w:val="%1.%2.%3"/>
+      <w:lvlJc w:val="left"/>
+      <w:pPr>
+        <w:ind w:left="720" w:hanging="720"/>
+      </w:pPr>
+    </w:lvl>
+    <w:lvl w:ilvl="3">
+      <w:start w:val="1"/>
+      <w:numFmt w:val="decimal"/>
+      <w:pStyle w:val="Heading4"/>
+      <w:lvlText w:val="%1.%2.%3.%4"/>
+      <w:lvlJc w:val="left"/>
+      <w:pPr>
+        <w:ind w:left="864" w:hanging="864"/>
+      </w:pPr>
+    </w:lvl>
+    <w:lvl w:ilvl="4">
+      <w:start w:val="1"/>
+      <w:numFmt w:val="decimal"/>
+      <w:pStyle w:val="Heading5"/>
+      <w:lvlText w:val="%1.%2.%3.%4.%5"/>
+      <w:lvlJc w:val="left"/>
+      <w:pPr>
+        <w:ind w:left="1008" w:hanging="1008"/>
+      </w:pPr>
+    </w:lvl>
+    <w:lvl w:ilvl="5">
+      <w:start w:val="1"/>
+      <w:numFmt w:val="decimal"/>
+      <w:pStyle w:val="Heading6"/>
+      <w:lvlText w:val="%1.%2.%3.%4.%5.%6"/>
+      <w:lvlJc w:val="left"/>
+      <w:pPr>
+        <w:ind w:left="1152" w:hanging="1152"/>
+      </w:pPr>
+    </w:lvl>
+    <w:lvl w:ilvl="6">
+      <w:start w:val="1"/>
+      <w:numFmt w:val="decimal"/>
+      <w:pStyle w:val="Heading7"/>
+      <w:lvlText w:val="%1.%2.%3.%4.%5.%6.%7"/>
+      <w:lvlJc w:val="left"/>
+      <w:pPr>
+        <w:ind w:left="1296" w:hanging="1296"/>
+      </w:pPr>
+    </w:lvl>
+    <w:lvl w:ilvl="7">
+      <w:start w:val="1"/>
+      <w:numFmt w:val="decimal"/>
+      <w:pStyle w:val="Heading8"/>
+      <w:lvlText w:val="%1.%2.%3.%4.%5.%6.%7.%8"/>
+      <w:lvlJc w:val="left"/>
+      <w:pPr>
+        <w:ind w:left="1440" w:hanging="1440"/>
+      </w:pPr>
+    </w:lvl>
+    <w:lvl w:ilvl="8">
+      <w:start w:val="1"/>
+      <w:numFmt w:val="decimal"/>
+      <w:pStyle w:val="Heading9"/>
+      <w:lvlText w:val="%1.%2.%3.%4.%5.%6.%7.%8.%9"/>
+      <w:lvlJc w:val="left"/>
+      <w:pPr>
+        <w:ind w:left="1584" w:hanging="1584"/>
+      </w:pPr>
+    </w:lvl>
+  </w:abstractNum>
+  <w:abstractNum w:abstractNumId="1" w15:restartNumberingAfterBreak="0">
     <w:nsid w:val="1E583F7D"/>
     <w:multiLevelType w:val="hybridMultilevel"/>
     <w:tmpl w:val="A120FA5E"/>
@@ -440,7 +1459,125 @@
       </w:rPr>
     </w:lvl>
   </w:abstractNum>
+  <w:abstractNum w:abstractNumId="2" w15:restartNumberingAfterBreak="0">
+    <w:nsid w:val="40AD6CEB"/>
+    <w:multiLevelType w:val="hybridMultilevel"/>
+    <w:tmpl w:val="4C966532"/>
+    <w:lvl w:ilvl="0" w:tplc="0E006F60">
+      <w:numFmt w:val="bullet"/>
+      <w:lvlText w:val=""/>
+      <w:lvlJc w:val="left"/>
+      <w:pPr>
+        <w:ind w:left="720" w:hanging="360"/>
+      </w:pPr>
+      <w:rPr>
+        <w:rFonts w:ascii="Symbol" w:eastAsiaTheme="minorHAnsi" w:hAnsi="Symbol" w:cstheme="minorBidi" w:hint="default"/>
+      </w:rPr>
+    </w:lvl>
+    <w:lvl w:ilvl="1" w:tplc="34090003" w:tentative="1">
+      <w:start w:val="1"/>
+      <w:numFmt w:val="bullet"/>
+      <w:lvlText w:val="o"/>
+      <w:lvlJc w:val="left"/>
+      <w:pPr>
+        <w:ind w:left="1440" w:hanging="360"/>
+      </w:pPr>
+      <w:rPr>
+        <w:rFonts w:ascii="Courier New" w:hAnsi="Courier New" w:cs="Courier New" w:hint="default"/>
+      </w:rPr>
+    </w:lvl>
+    <w:lvl w:ilvl="2" w:tplc="34090005" w:tentative="1">
+      <w:start w:val="1"/>
+      <w:numFmt w:val="bullet"/>
+      <w:lvlText w:val=""/>
+      <w:lvlJc w:val="left"/>
+      <w:pPr>
+        <w:ind w:left="2160" w:hanging="360"/>
+      </w:pPr>
+      <w:rPr>
+        <w:rFonts w:ascii="Wingdings" w:hAnsi="Wingdings" w:hint="default"/>
+      </w:rPr>
+    </w:lvl>
+    <w:lvl w:ilvl="3" w:tplc="34090001" w:tentative="1">
+      <w:start w:val="1"/>
+      <w:numFmt w:val="bullet"/>
+      <w:lvlText w:val=""/>
+      <w:lvlJc w:val="left"/>
+      <w:pPr>
+        <w:ind w:left="2880" w:hanging="360"/>
+      </w:pPr>
+      <w:rPr>
+        <w:rFonts w:ascii="Symbol" w:hAnsi="Symbol" w:hint="default"/>
+      </w:rPr>
+    </w:lvl>
+    <w:lvl w:ilvl="4" w:tplc="34090003" w:tentative="1">
+      <w:start w:val="1"/>
+      <w:numFmt w:val="bullet"/>
+      <w:lvlText w:val="o"/>
+      <w:lvlJc w:val="left"/>
+      <w:pPr>
+        <w:ind w:left="3600" w:hanging="360"/>
+      </w:pPr>
+      <w:rPr>
+        <w:rFonts w:ascii="Courier New" w:hAnsi="Courier New" w:cs="Courier New" w:hint="default"/>
+      </w:rPr>
+    </w:lvl>
+    <w:lvl w:ilvl="5" w:tplc="34090005" w:tentative="1">
+      <w:start w:val="1"/>
+      <w:numFmt w:val="bullet"/>
+      <w:lvlText w:val=""/>
+      <w:lvlJc w:val="left"/>
+      <w:pPr>
+        <w:ind w:left="4320" w:hanging="360"/>
+      </w:pPr>
+      <w:rPr>
+        <w:rFonts w:ascii="Wingdings" w:hAnsi="Wingdings" w:hint="default"/>
+      </w:rPr>
+    </w:lvl>
+    <w:lvl w:ilvl="6" w:tplc="34090001" w:tentative="1">
+      <w:start w:val="1"/>
+      <w:numFmt w:val="bullet"/>
+      <w:lvlText w:val=""/>
+      <w:lvlJc w:val="left"/>
+      <w:pPr>
+        <w:ind w:left="5040" w:hanging="360"/>
+      </w:pPr>
+      <w:rPr>
+        <w:rFonts w:ascii="Symbol" w:hAnsi="Symbol" w:hint="default"/>
+      </w:rPr>
+    </w:lvl>
+    <w:lvl w:ilvl="7" w:tplc="34090003" w:tentative="1">
+      <w:start w:val="1"/>
+      <w:numFmt w:val="bullet"/>
+      <w:lvlText w:val="o"/>
+      <w:lvlJc w:val="left"/>
+      <w:pPr>
+        <w:ind w:left="5760" w:hanging="360"/>
+      </w:pPr>
+      <w:rPr>
+        <w:rFonts w:ascii="Courier New" w:hAnsi="Courier New" w:cs="Courier New" w:hint="default"/>
+      </w:rPr>
+    </w:lvl>
+    <w:lvl w:ilvl="8" w:tplc="34090005" w:tentative="1">
+      <w:start w:val="1"/>
+      <w:numFmt w:val="bullet"/>
+      <w:lvlText w:val=""/>
+      <w:lvlJc w:val="left"/>
+      <w:pPr>
+        <w:ind w:left="6480" w:hanging="360"/>
+      </w:pPr>
+      <w:rPr>
+        <w:rFonts w:ascii="Wingdings" w:hAnsi="Wingdings" w:hint="default"/>
+      </w:rPr>
+    </w:lvl>
+  </w:abstractNum>
   <w:num w:numId="1">
+    <w:abstractNumId w:val="1"/>
+  </w:num>
+  <w:num w:numId="2">
+    <w:abstractNumId w:val="2"/>
+  </w:num>
+  <w:num w:numId="3">
     <w:abstractNumId w:val="0"/>
   </w:num>
 </w:numbering>
@@ -844,6 +1981,249 @@
   <w:style w:type="paragraph" w:default="1" w:styleId="Normal">
     <w:name w:val="Normal"/>
     <w:qFormat/>
+    <w:rsid w:val="00891559"/>
+    <w:pPr>
+      <w:jc w:val="both"/>
+    </w:pPr>
+    <w:rPr>
+      <w:sz w:val="24"/>
+    </w:rPr>
+  </w:style>
+  <w:style w:type="paragraph" w:styleId="Heading1">
+    <w:name w:val="heading 1"/>
+    <w:basedOn w:val="Normal"/>
+    <w:next w:val="Normal"/>
+    <w:link w:val="Heading1Char"/>
+    <w:uiPriority w:val="9"/>
+    <w:qFormat/>
+    <w:rsid w:val="003B0657"/>
+    <w:pPr>
+      <w:keepNext/>
+      <w:keepLines/>
+      <w:numPr>
+        <w:numId w:val="3"/>
+      </w:numPr>
+      <w:spacing w:before="240" w:after="0"/>
+      <w:outlineLvl w:val="0"/>
+    </w:pPr>
+    <w:rPr>
+      <w:rFonts w:asciiTheme="majorHAnsi" w:eastAsiaTheme="majorEastAsia" w:hAnsiTheme="majorHAnsi" w:cstheme="majorBidi"/>
+      <w:color w:val="2F5496" w:themeColor="accent1" w:themeShade="BF"/>
+      <w:sz w:val="32"/>
+      <w:szCs w:val="32"/>
+    </w:rPr>
+  </w:style>
+  <w:style w:type="paragraph" w:styleId="Heading2">
+    <w:name w:val="heading 2"/>
+    <w:basedOn w:val="Normal"/>
+    <w:next w:val="Normal"/>
+    <w:link w:val="Heading2Char"/>
+    <w:uiPriority w:val="9"/>
+    <w:unhideWhenUsed/>
+    <w:qFormat/>
+    <w:rsid w:val="0078790B"/>
+    <w:pPr>
+      <w:keepNext/>
+      <w:keepLines/>
+      <w:numPr>
+        <w:ilvl w:val="1"/>
+        <w:numId w:val="3"/>
+      </w:numPr>
+      <w:spacing w:before="40" w:after="0"/>
+      <w:outlineLvl w:val="1"/>
+    </w:pPr>
+    <w:rPr>
+      <w:rFonts w:asciiTheme="majorHAnsi" w:eastAsiaTheme="majorEastAsia" w:hAnsiTheme="majorHAnsi" w:cstheme="majorBidi"/>
+      <w:color w:val="2F5496" w:themeColor="accent1" w:themeShade="BF"/>
+      <w:sz w:val="26"/>
+      <w:szCs w:val="26"/>
+    </w:rPr>
+  </w:style>
+  <w:style w:type="paragraph" w:styleId="Heading3">
+    <w:name w:val="heading 3"/>
+    <w:basedOn w:val="Normal"/>
+    <w:next w:val="Normal"/>
+    <w:link w:val="Heading3Char"/>
+    <w:uiPriority w:val="9"/>
+    <w:semiHidden/>
+    <w:unhideWhenUsed/>
+    <w:qFormat/>
+    <w:rsid w:val="0078790B"/>
+    <w:pPr>
+      <w:keepNext/>
+      <w:keepLines/>
+      <w:numPr>
+        <w:ilvl w:val="2"/>
+        <w:numId w:val="3"/>
+      </w:numPr>
+      <w:spacing w:before="40" w:after="0"/>
+      <w:outlineLvl w:val="2"/>
+    </w:pPr>
+    <w:rPr>
+      <w:rFonts w:asciiTheme="majorHAnsi" w:eastAsiaTheme="majorEastAsia" w:hAnsiTheme="majorHAnsi" w:cstheme="majorBidi"/>
+      <w:color w:val="1F3763" w:themeColor="accent1" w:themeShade="7F"/>
+      <w:szCs w:val="24"/>
+    </w:rPr>
+  </w:style>
+  <w:style w:type="paragraph" w:styleId="Heading4">
+    <w:name w:val="heading 4"/>
+    <w:basedOn w:val="Normal"/>
+    <w:next w:val="Normal"/>
+    <w:link w:val="Heading4Char"/>
+    <w:uiPriority w:val="9"/>
+    <w:semiHidden/>
+    <w:unhideWhenUsed/>
+    <w:qFormat/>
+    <w:rsid w:val="0078790B"/>
+    <w:pPr>
+      <w:keepNext/>
+      <w:keepLines/>
+      <w:numPr>
+        <w:ilvl w:val="3"/>
+        <w:numId w:val="3"/>
+      </w:numPr>
+      <w:spacing w:before="40" w:after="0"/>
+      <w:outlineLvl w:val="3"/>
+    </w:pPr>
+    <w:rPr>
+      <w:rFonts w:asciiTheme="majorHAnsi" w:eastAsiaTheme="majorEastAsia" w:hAnsiTheme="majorHAnsi" w:cstheme="majorBidi"/>
+      <w:i/>
+      <w:iCs/>
+      <w:color w:val="2F5496" w:themeColor="accent1" w:themeShade="BF"/>
+    </w:rPr>
+  </w:style>
+  <w:style w:type="paragraph" w:styleId="Heading5">
+    <w:name w:val="heading 5"/>
+    <w:basedOn w:val="Normal"/>
+    <w:next w:val="Normal"/>
+    <w:link w:val="Heading5Char"/>
+    <w:uiPriority w:val="9"/>
+    <w:semiHidden/>
+    <w:unhideWhenUsed/>
+    <w:qFormat/>
+    <w:rsid w:val="0078790B"/>
+    <w:pPr>
+      <w:keepNext/>
+      <w:keepLines/>
+      <w:numPr>
+        <w:ilvl w:val="4"/>
+        <w:numId w:val="3"/>
+      </w:numPr>
+      <w:spacing w:before="40" w:after="0"/>
+      <w:outlineLvl w:val="4"/>
+    </w:pPr>
+    <w:rPr>
+      <w:rFonts w:asciiTheme="majorHAnsi" w:eastAsiaTheme="majorEastAsia" w:hAnsiTheme="majorHAnsi" w:cstheme="majorBidi"/>
+      <w:color w:val="2F5496" w:themeColor="accent1" w:themeShade="BF"/>
+    </w:rPr>
+  </w:style>
+  <w:style w:type="paragraph" w:styleId="Heading6">
+    <w:name w:val="heading 6"/>
+    <w:basedOn w:val="Normal"/>
+    <w:next w:val="Normal"/>
+    <w:link w:val="Heading6Char"/>
+    <w:uiPriority w:val="9"/>
+    <w:semiHidden/>
+    <w:unhideWhenUsed/>
+    <w:qFormat/>
+    <w:rsid w:val="0078790B"/>
+    <w:pPr>
+      <w:keepNext/>
+      <w:keepLines/>
+      <w:numPr>
+        <w:ilvl w:val="5"/>
+        <w:numId w:val="3"/>
+      </w:numPr>
+      <w:spacing w:before="40" w:after="0"/>
+      <w:outlineLvl w:val="5"/>
+    </w:pPr>
+    <w:rPr>
+      <w:rFonts w:asciiTheme="majorHAnsi" w:eastAsiaTheme="majorEastAsia" w:hAnsiTheme="majorHAnsi" w:cstheme="majorBidi"/>
+      <w:color w:val="1F3763" w:themeColor="accent1" w:themeShade="7F"/>
+    </w:rPr>
+  </w:style>
+  <w:style w:type="paragraph" w:styleId="Heading7">
+    <w:name w:val="heading 7"/>
+    <w:basedOn w:val="Normal"/>
+    <w:next w:val="Normal"/>
+    <w:link w:val="Heading7Char"/>
+    <w:uiPriority w:val="9"/>
+    <w:semiHidden/>
+    <w:unhideWhenUsed/>
+    <w:qFormat/>
+    <w:rsid w:val="0078790B"/>
+    <w:pPr>
+      <w:keepNext/>
+      <w:keepLines/>
+      <w:numPr>
+        <w:ilvl w:val="6"/>
+        <w:numId w:val="3"/>
+      </w:numPr>
+      <w:spacing w:before="40" w:after="0"/>
+      <w:outlineLvl w:val="6"/>
+    </w:pPr>
+    <w:rPr>
+      <w:rFonts w:asciiTheme="majorHAnsi" w:eastAsiaTheme="majorEastAsia" w:hAnsiTheme="majorHAnsi" w:cstheme="majorBidi"/>
+      <w:i/>
+      <w:iCs/>
+      <w:color w:val="1F3763" w:themeColor="accent1" w:themeShade="7F"/>
+    </w:rPr>
+  </w:style>
+  <w:style w:type="paragraph" w:styleId="Heading8">
+    <w:name w:val="heading 8"/>
+    <w:basedOn w:val="Normal"/>
+    <w:next w:val="Normal"/>
+    <w:link w:val="Heading8Char"/>
+    <w:uiPriority w:val="9"/>
+    <w:semiHidden/>
+    <w:unhideWhenUsed/>
+    <w:qFormat/>
+    <w:rsid w:val="0078790B"/>
+    <w:pPr>
+      <w:keepNext/>
+      <w:keepLines/>
+      <w:numPr>
+        <w:ilvl w:val="7"/>
+        <w:numId w:val="3"/>
+      </w:numPr>
+      <w:spacing w:before="40" w:after="0"/>
+      <w:outlineLvl w:val="7"/>
+    </w:pPr>
+    <w:rPr>
+      <w:rFonts w:asciiTheme="majorHAnsi" w:eastAsiaTheme="majorEastAsia" w:hAnsiTheme="majorHAnsi" w:cstheme="majorBidi"/>
+      <w:color w:val="272727" w:themeColor="text1" w:themeTint="D8"/>
+      <w:sz w:val="21"/>
+      <w:szCs w:val="21"/>
+    </w:rPr>
+  </w:style>
+  <w:style w:type="paragraph" w:styleId="Heading9">
+    <w:name w:val="heading 9"/>
+    <w:basedOn w:val="Normal"/>
+    <w:next w:val="Normal"/>
+    <w:link w:val="Heading9Char"/>
+    <w:uiPriority w:val="9"/>
+    <w:semiHidden/>
+    <w:unhideWhenUsed/>
+    <w:qFormat/>
+    <w:rsid w:val="0078790B"/>
+    <w:pPr>
+      <w:keepNext/>
+      <w:keepLines/>
+      <w:numPr>
+        <w:ilvl w:val="8"/>
+        <w:numId w:val="3"/>
+      </w:numPr>
+      <w:spacing w:before="40" w:after="0"/>
+      <w:outlineLvl w:val="8"/>
+    </w:pPr>
+    <w:rPr>
+      <w:rFonts w:asciiTheme="majorHAnsi" w:eastAsiaTheme="majorEastAsia" w:hAnsiTheme="majorHAnsi" w:cstheme="majorBidi"/>
+      <w:i/>
+      <w:iCs/>
+      <w:color w:val="272727" w:themeColor="text1" w:themeTint="D8"/>
+      <w:sz w:val="21"/>
+      <w:szCs w:val="21"/>
+    </w:rPr>
   </w:style>
   <w:style w:type="character" w:default="1" w:styleId="DefaultParagraphFont">
     <w:name w:val="Default Paragraph Font"/>
@@ -882,6 +2262,210 @@
       <w:ind w:left="720"/>
       <w:contextualSpacing/>
     </w:pPr>
+  </w:style>
+  <w:style w:type="character" w:customStyle="1" w:styleId="Heading1Char">
+    <w:name w:val="Heading 1 Char"/>
+    <w:basedOn w:val="DefaultParagraphFont"/>
+    <w:link w:val="Heading1"/>
+    <w:uiPriority w:val="9"/>
+    <w:rsid w:val="003B0657"/>
+    <w:rPr>
+      <w:rFonts w:asciiTheme="majorHAnsi" w:eastAsiaTheme="majorEastAsia" w:hAnsiTheme="majorHAnsi" w:cstheme="majorBidi"/>
+      <w:color w:val="2F5496" w:themeColor="accent1" w:themeShade="BF"/>
+      <w:sz w:val="32"/>
+      <w:szCs w:val="32"/>
+    </w:rPr>
+  </w:style>
+  <w:style w:type="paragraph" w:styleId="Title">
+    <w:name w:val="Title"/>
+    <w:basedOn w:val="Normal"/>
+    <w:next w:val="Normal"/>
+    <w:link w:val="TitleChar"/>
+    <w:uiPriority w:val="10"/>
+    <w:qFormat/>
+    <w:rsid w:val="00C45D89"/>
+    <w:pPr>
+      <w:spacing w:after="0" w:line="240" w:lineRule="auto"/>
+      <w:contextualSpacing/>
+    </w:pPr>
+    <w:rPr>
+      <w:rFonts w:asciiTheme="majorHAnsi" w:eastAsiaTheme="majorEastAsia" w:hAnsiTheme="majorHAnsi" w:cstheme="majorBidi"/>
+      <w:spacing w:val="-10"/>
+      <w:kern w:val="28"/>
+      <w:sz w:val="56"/>
+      <w:szCs w:val="56"/>
+    </w:rPr>
+  </w:style>
+  <w:style w:type="character" w:customStyle="1" w:styleId="TitleChar">
+    <w:name w:val="Title Char"/>
+    <w:basedOn w:val="DefaultParagraphFont"/>
+    <w:link w:val="Title"/>
+    <w:uiPriority w:val="10"/>
+    <w:rsid w:val="00C45D89"/>
+    <w:rPr>
+      <w:rFonts w:asciiTheme="majorHAnsi" w:eastAsiaTheme="majorEastAsia" w:hAnsiTheme="majorHAnsi" w:cstheme="majorBidi"/>
+      <w:spacing w:val="-10"/>
+      <w:kern w:val="28"/>
+      <w:sz w:val="56"/>
+      <w:szCs w:val="56"/>
+    </w:rPr>
+  </w:style>
+  <w:style w:type="paragraph" w:styleId="Header">
+    <w:name w:val="header"/>
+    <w:basedOn w:val="Normal"/>
+    <w:link w:val="HeaderChar"/>
+    <w:uiPriority w:val="99"/>
+    <w:unhideWhenUsed/>
+    <w:rsid w:val="00C45D89"/>
+    <w:pPr>
+      <w:tabs>
+        <w:tab w:val="center" w:pos="4680"/>
+        <w:tab w:val="right" w:pos="9360"/>
+      </w:tabs>
+      <w:spacing w:after="0" w:line="240" w:lineRule="auto"/>
+    </w:pPr>
+  </w:style>
+  <w:style w:type="character" w:customStyle="1" w:styleId="HeaderChar">
+    <w:name w:val="Header Char"/>
+    <w:basedOn w:val="DefaultParagraphFont"/>
+    <w:link w:val="Header"/>
+    <w:uiPriority w:val="99"/>
+    <w:rsid w:val="00C45D89"/>
+  </w:style>
+  <w:style w:type="paragraph" w:styleId="Footer">
+    <w:name w:val="footer"/>
+    <w:basedOn w:val="Normal"/>
+    <w:link w:val="FooterChar"/>
+    <w:uiPriority w:val="99"/>
+    <w:unhideWhenUsed/>
+    <w:rsid w:val="00C45D89"/>
+    <w:pPr>
+      <w:tabs>
+        <w:tab w:val="center" w:pos="4680"/>
+        <w:tab w:val="right" w:pos="9360"/>
+      </w:tabs>
+      <w:spacing w:after="0" w:line="240" w:lineRule="auto"/>
+    </w:pPr>
+  </w:style>
+  <w:style w:type="character" w:customStyle="1" w:styleId="FooterChar">
+    <w:name w:val="Footer Char"/>
+    <w:basedOn w:val="DefaultParagraphFont"/>
+    <w:link w:val="Footer"/>
+    <w:uiPriority w:val="99"/>
+    <w:rsid w:val="00C45D89"/>
+  </w:style>
+  <w:style w:type="character" w:customStyle="1" w:styleId="Heading2Char">
+    <w:name w:val="Heading 2 Char"/>
+    <w:basedOn w:val="DefaultParagraphFont"/>
+    <w:link w:val="Heading2"/>
+    <w:uiPriority w:val="9"/>
+    <w:rsid w:val="0078790B"/>
+    <w:rPr>
+      <w:rFonts w:asciiTheme="majorHAnsi" w:eastAsiaTheme="majorEastAsia" w:hAnsiTheme="majorHAnsi" w:cstheme="majorBidi"/>
+      <w:color w:val="2F5496" w:themeColor="accent1" w:themeShade="BF"/>
+      <w:sz w:val="26"/>
+      <w:szCs w:val="26"/>
+    </w:rPr>
+  </w:style>
+  <w:style w:type="character" w:customStyle="1" w:styleId="Heading3Char">
+    <w:name w:val="Heading 3 Char"/>
+    <w:basedOn w:val="DefaultParagraphFont"/>
+    <w:link w:val="Heading3"/>
+    <w:uiPriority w:val="9"/>
+    <w:semiHidden/>
+    <w:rsid w:val="0078790B"/>
+    <w:rPr>
+      <w:rFonts w:asciiTheme="majorHAnsi" w:eastAsiaTheme="majorEastAsia" w:hAnsiTheme="majorHAnsi" w:cstheme="majorBidi"/>
+      <w:color w:val="1F3763" w:themeColor="accent1" w:themeShade="7F"/>
+      <w:sz w:val="24"/>
+      <w:szCs w:val="24"/>
+    </w:rPr>
+  </w:style>
+  <w:style w:type="character" w:customStyle="1" w:styleId="Heading4Char">
+    <w:name w:val="Heading 4 Char"/>
+    <w:basedOn w:val="DefaultParagraphFont"/>
+    <w:link w:val="Heading4"/>
+    <w:uiPriority w:val="9"/>
+    <w:semiHidden/>
+    <w:rsid w:val="0078790B"/>
+    <w:rPr>
+      <w:rFonts w:asciiTheme="majorHAnsi" w:eastAsiaTheme="majorEastAsia" w:hAnsiTheme="majorHAnsi" w:cstheme="majorBidi"/>
+      <w:i/>
+      <w:iCs/>
+      <w:color w:val="2F5496" w:themeColor="accent1" w:themeShade="BF"/>
+      <w:sz w:val="24"/>
+    </w:rPr>
+  </w:style>
+  <w:style w:type="character" w:customStyle="1" w:styleId="Heading5Char">
+    <w:name w:val="Heading 5 Char"/>
+    <w:basedOn w:val="DefaultParagraphFont"/>
+    <w:link w:val="Heading5"/>
+    <w:uiPriority w:val="9"/>
+    <w:semiHidden/>
+    <w:rsid w:val="0078790B"/>
+    <w:rPr>
+      <w:rFonts w:asciiTheme="majorHAnsi" w:eastAsiaTheme="majorEastAsia" w:hAnsiTheme="majorHAnsi" w:cstheme="majorBidi"/>
+      <w:color w:val="2F5496" w:themeColor="accent1" w:themeShade="BF"/>
+      <w:sz w:val="24"/>
+    </w:rPr>
+  </w:style>
+  <w:style w:type="character" w:customStyle="1" w:styleId="Heading6Char">
+    <w:name w:val="Heading 6 Char"/>
+    <w:basedOn w:val="DefaultParagraphFont"/>
+    <w:link w:val="Heading6"/>
+    <w:uiPriority w:val="9"/>
+    <w:semiHidden/>
+    <w:rsid w:val="0078790B"/>
+    <w:rPr>
+      <w:rFonts w:asciiTheme="majorHAnsi" w:eastAsiaTheme="majorEastAsia" w:hAnsiTheme="majorHAnsi" w:cstheme="majorBidi"/>
+      <w:color w:val="1F3763" w:themeColor="accent1" w:themeShade="7F"/>
+      <w:sz w:val="24"/>
+    </w:rPr>
+  </w:style>
+  <w:style w:type="character" w:customStyle="1" w:styleId="Heading7Char">
+    <w:name w:val="Heading 7 Char"/>
+    <w:basedOn w:val="DefaultParagraphFont"/>
+    <w:link w:val="Heading7"/>
+    <w:uiPriority w:val="9"/>
+    <w:semiHidden/>
+    <w:rsid w:val="0078790B"/>
+    <w:rPr>
+      <w:rFonts w:asciiTheme="majorHAnsi" w:eastAsiaTheme="majorEastAsia" w:hAnsiTheme="majorHAnsi" w:cstheme="majorBidi"/>
+      <w:i/>
+      <w:iCs/>
+      <w:color w:val="1F3763" w:themeColor="accent1" w:themeShade="7F"/>
+      <w:sz w:val="24"/>
+    </w:rPr>
+  </w:style>
+  <w:style w:type="character" w:customStyle="1" w:styleId="Heading8Char">
+    <w:name w:val="Heading 8 Char"/>
+    <w:basedOn w:val="DefaultParagraphFont"/>
+    <w:link w:val="Heading8"/>
+    <w:uiPriority w:val="9"/>
+    <w:semiHidden/>
+    <w:rsid w:val="0078790B"/>
+    <w:rPr>
+      <w:rFonts w:asciiTheme="majorHAnsi" w:eastAsiaTheme="majorEastAsia" w:hAnsiTheme="majorHAnsi" w:cstheme="majorBidi"/>
+      <w:color w:val="272727" w:themeColor="text1" w:themeTint="D8"/>
+      <w:sz w:val="21"/>
+      <w:szCs w:val="21"/>
+    </w:rPr>
+  </w:style>
+  <w:style w:type="character" w:customStyle="1" w:styleId="Heading9Char">
+    <w:name w:val="Heading 9 Char"/>
+    <w:basedOn w:val="DefaultParagraphFont"/>
+    <w:link w:val="Heading9"/>
+    <w:uiPriority w:val="9"/>
+    <w:semiHidden/>
+    <w:rsid w:val="0078790B"/>
+    <w:rPr>
+      <w:rFonts w:asciiTheme="majorHAnsi" w:eastAsiaTheme="majorEastAsia" w:hAnsiTheme="majorHAnsi" w:cstheme="majorBidi"/>
+      <w:i/>
+      <w:iCs/>
+      <w:color w:val="272727" w:themeColor="text1" w:themeTint="D8"/>
+      <w:sz w:val="21"/>
+      <w:szCs w:val="21"/>
+    </w:rPr>
   </w:style>
 </w:styles>
 </file>

</xml_diff>